<commit_message>
adicionando as outras imagens dos exercicios 2,3,4
</commit_message>
<xml_diff>
--- a/CP1 - Web Development.docx
+++ b/CP1 - Web Development.docx
@@ -351,6 +351,7 @@
           <w:lang w:val="en-US"/>
         </w:rPr>
       </w:pPr>
+      <w:proofErr w:type="spellStart"/>
       <w:r>
         <w:rPr>
           <w:b/>
@@ -360,6 +361,7 @@
         </w:rPr>
         <w:t>Integrantes</w:t>
       </w:r>
+      <w:proofErr w:type="spellEnd"/>
     </w:p>
     <w:p>
       <w:pPr>
@@ -408,23 +410,48 @@
           <w:sz w:val="24"/>
           <w:szCs w:val="24"/>
         </w:rPr>
-        <w:t>Gabriel Doms      RM 98630</w:t>
-      </w:r>
-    </w:p>
-    <w:p>
-      <w:pPr>
-        <w:jc w:val="center"/>
-        <w:rPr>
-          <w:sz w:val="24"/>
-          <w:szCs w:val="24"/>
-        </w:rPr>
-      </w:pPr>
-      <w:r>
-        <w:rPr>
-          <w:sz w:val="24"/>
-          <w:szCs w:val="24"/>
-        </w:rPr>
-        <w:t>Jasmin Moraes    RM 99837</w:t>
+        <w:t xml:space="preserve">Gabriel </w:t>
+      </w:r>
+      <w:proofErr w:type="spellStart"/>
+      <w:r>
+        <w:rPr>
+          <w:sz w:val="24"/>
+          <w:szCs w:val="24"/>
+        </w:rPr>
+        <w:t>Doms</w:t>
+      </w:r>
+      <w:proofErr w:type="spellEnd"/>
+      <w:r>
+        <w:rPr>
+          <w:sz w:val="24"/>
+          <w:szCs w:val="24"/>
+        </w:rPr>
+        <w:t xml:space="preserve">      RM 98630</w:t>
+      </w:r>
+    </w:p>
+    <w:p>
+      <w:pPr>
+        <w:jc w:val="center"/>
+        <w:rPr>
+          <w:sz w:val="24"/>
+          <w:szCs w:val="24"/>
+        </w:rPr>
+      </w:pPr>
+      <w:proofErr w:type="spellStart"/>
+      <w:r>
+        <w:rPr>
+          <w:sz w:val="24"/>
+          <w:szCs w:val="24"/>
+        </w:rPr>
+        <w:t>Jasmin</w:t>
+      </w:r>
+      <w:proofErr w:type="spellEnd"/>
+      <w:r>
+        <w:rPr>
+          <w:sz w:val="24"/>
+          <w:szCs w:val="24"/>
+        </w:rPr>
+        <w:t xml:space="preserve"> Moraes    RM 99837</w:t>
       </w:r>
     </w:p>
     <w:p>
@@ -547,7 +574,39 @@
           <w:sz w:val="24"/>
           <w:szCs w:val="24"/>
         </w:rPr>
-        <w:t>1 - Como declarar uma variável com valor undefined em JavaScript? Exemplifique e demonstre a saída do valor da variável!</w:t>
+        <w:t xml:space="preserve">1 - Como declarar uma variável com valor </w:t>
+      </w:r>
+      <w:proofErr w:type="spellStart"/>
+      <w:r>
+        <w:rPr>
+          <w:sz w:val="24"/>
+          <w:szCs w:val="24"/>
+        </w:rPr>
+        <w:t>undefined</w:t>
+      </w:r>
+      <w:proofErr w:type="spellEnd"/>
+      <w:r>
+        <w:rPr>
+          <w:sz w:val="24"/>
+          <w:szCs w:val="24"/>
+        </w:rPr>
+        <w:t xml:space="preserve"> em </w:t>
+      </w:r>
+      <w:proofErr w:type="spellStart"/>
+      <w:r>
+        <w:rPr>
+          <w:sz w:val="24"/>
+          <w:szCs w:val="24"/>
+        </w:rPr>
+        <w:t>JavaScript</w:t>
+      </w:r>
+      <w:proofErr w:type="spellEnd"/>
+      <w:r>
+        <w:rPr>
+          <w:sz w:val="24"/>
+          <w:szCs w:val="24"/>
+        </w:rPr>
+        <w:t>? Exemplifique e demonstre a saída do valor da variável!</w:t>
       </w:r>
     </w:p>
     <w:p>
@@ -683,59 +742,64 @@
     <w:p>
       <w:pPr>
         <w:rPr>
+          <w:sz w:val="24"/>
+          <w:szCs w:val="24"/>
+        </w:rPr>
+      </w:pPr>
+      <w:r>
+        <w:rPr>
+          <w:sz w:val="24"/>
+          <w:szCs w:val="24"/>
+        </w:rPr>
+        <w:t>2</w:t>
+      </w:r>
+      <w:r>
+        <w:rPr>
+          <w:sz w:val="24"/>
+          <w:szCs w:val="24"/>
+        </w:rPr>
+        <w:t xml:space="preserve"> - </w:t>
+      </w:r>
+      <w:r>
+        <w:rPr>
+          <w:sz w:val="24"/>
+          <w:szCs w:val="24"/>
+        </w:rPr>
+        <w:t xml:space="preserve">Como usar o operador % em </w:t>
+      </w:r>
+      <w:proofErr w:type="spellStart"/>
+      <w:r>
+        <w:rPr>
+          <w:sz w:val="24"/>
+          <w:szCs w:val="24"/>
+        </w:rPr>
+        <w:t>JavaScript</w:t>
+      </w:r>
+      <w:proofErr w:type="spellEnd"/>
+      <w:r>
+        <w:rPr>
+          <w:sz w:val="24"/>
+          <w:szCs w:val="24"/>
+        </w:rPr>
+        <w:t>? Exemplifique e demonstre a saída!</w:t>
+      </w:r>
+    </w:p>
+    <w:p>
+      <w:pPr>
+        <w:rPr>
+          <w:sz w:val="24"/>
+          <w:szCs w:val="24"/>
+        </w:rPr>
+      </w:pPr>
+    </w:p>
+    <w:p>
+      <w:pPr>
+        <w:rPr>
           <w:b/>
           <w:sz w:val="24"/>
           <w:szCs w:val="24"/>
         </w:rPr>
       </w:pPr>
-    </w:p>
-    <w:p>
-      <w:pPr>
-        <w:jc w:val="both"/>
-        <w:rPr>
-          <w:sz w:val="24"/>
-          <w:szCs w:val="24"/>
-        </w:rPr>
-      </w:pPr>
-      <w:r>
-        <w:rPr>
-          <w:sz w:val="24"/>
-          <w:szCs w:val="24"/>
-        </w:rPr>
-        <w:t>5</w:t>
-      </w:r>
-      <w:r>
-        <w:rPr>
-          <w:sz w:val="24"/>
-          <w:szCs w:val="24"/>
-        </w:rPr>
-        <w:t xml:space="preserve"> - </w:t>
-      </w:r>
-      <w:r>
-        <w:rPr>
-          <w:sz w:val="24"/>
-          <w:szCs w:val="24"/>
-        </w:rPr>
-        <w:t>Crie um programa que receba um nome de usuário e uma senha e verifique se eles correspondem aos dados de um usuário cadastrado. Considere que o usuário cadastrado possui nome de usuário "admin" e senha "1234". O programa deve exibir uma mensagem indicando se o login foi realizado com sucesso ou se houve falha de autenticação. Exemplifique e demonstre a saída!</w:t>
-      </w:r>
-    </w:p>
-    <w:p>
-      <w:pPr>
-        <w:jc w:val="both"/>
-        <w:rPr>
-          <w:sz w:val="24"/>
-          <w:szCs w:val="24"/>
-        </w:rPr>
-      </w:pPr>
-    </w:p>
-    <w:p>
-      <w:pPr>
-        <w:jc w:val="both"/>
-        <w:rPr>
-          <w:sz w:val="24"/>
-          <w:szCs w:val="24"/>
-        </w:rPr>
-      </w:pPr>
       <w:r>
         <w:rPr>
           <w:noProof/>
@@ -743,10 +807,10 @@
           <w:szCs w:val="24"/>
         </w:rPr>
         <w:drawing>
-          <wp:inline distT="0" distB="0" distL="0" distR="0" wp14:anchorId="33164975" wp14:editId="76BFAF75">
-            <wp:extent cx="5029154" cy="3533775"/>
-            <wp:effectExtent l="0" t="0" r="635" b="0"/>
-            <wp:docPr id="12" name="Imagem 12"/>
+          <wp:inline distT="0" distB="0" distL="0" distR="0" wp14:anchorId="6B65941E" wp14:editId="0BA41EF0">
+            <wp:extent cx="4762500" cy="2654638"/>
+            <wp:effectExtent l="0" t="0" r="0" b="0"/>
+            <wp:docPr id="17" name="Imagem 17"/>
             <wp:cNvGraphicFramePr>
               <a:graphicFrameLocks xmlns:a="http://schemas.openxmlformats.org/drawingml/2006/main" noChangeAspect="1"/>
             </wp:cNvGraphicFramePr>
@@ -754,7 +818,7 @@
               <a:graphicData uri="http://schemas.openxmlformats.org/drawingml/2006/picture">
                 <pic:pic xmlns:pic="http://schemas.openxmlformats.org/drawingml/2006/picture">
                   <pic:nvPicPr>
-                    <pic:cNvPr id="0" name="Picture 4"/>
+                    <pic:cNvPr id="0" name="Picture 1"/>
                     <pic:cNvPicPr>
                       <a:picLocks noChangeAspect="1" noChangeArrowheads="1"/>
                     </pic:cNvPicPr>
@@ -775,7 +839,7 @@
                   <pic:spPr bwMode="auto">
                     <a:xfrm>
                       <a:off x="0" y="0"/>
-                      <a:ext cx="5042371" cy="3543062"/>
+                      <a:ext cx="4769313" cy="2658435"/>
                     </a:xfrm>
                     <a:prstGeom prst="rect">
                       <a:avLst/>
@@ -794,8 +858,8 @@
     </w:p>
     <w:p>
       <w:pPr>
-        <w:jc w:val="both"/>
-        <w:rPr>
+        <w:rPr>
+          <w:b/>
           <w:sz w:val="24"/>
           <w:szCs w:val="24"/>
         </w:rPr>
@@ -804,12 +868,11 @@
         <w:rPr>
           <w:noProof/>
         </w:rPr>
-        <w:lastRenderedPageBreak/>
         <w:drawing>
-          <wp:inline distT="0" distB="0" distL="0" distR="0" wp14:anchorId="12CCAE7C" wp14:editId="5281B19E">
-            <wp:extent cx="3790950" cy="1386118"/>
-            <wp:effectExtent l="0" t="0" r="0" b="5080"/>
-            <wp:docPr id="13" name="Imagem 13"/>
+          <wp:inline distT="0" distB="0" distL="0" distR="0" wp14:anchorId="0E2714E6" wp14:editId="0C596E96">
+            <wp:extent cx="4257675" cy="1171575"/>
+            <wp:effectExtent l="0" t="0" r="9525" b="9525"/>
+            <wp:docPr id="18" name="Imagem 18"/>
             <wp:cNvGraphicFramePr>
               <a:graphicFrameLocks xmlns:a="http://schemas.openxmlformats.org/drawingml/2006/main" noChangeAspect="1"/>
             </wp:cNvGraphicFramePr>
@@ -829,7 +892,7 @@
                   <pic:spPr>
                     <a:xfrm>
                       <a:off x="0" y="0"/>
-                      <a:ext cx="3801615" cy="1390018"/>
+                      <a:ext cx="4257675" cy="1171575"/>
                     </a:xfrm>
                     <a:prstGeom prst="rect">
                       <a:avLst/>
@@ -844,7 +907,52 @@
     </w:p>
     <w:p>
       <w:pPr>
-        <w:jc w:val="both"/>
+        <w:rPr>
+          <w:b/>
+          <w:sz w:val="24"/>
+          <w:szCs w:val="24"/>
+        </w:rPr>
+      </w:pPr>
+    </w:p>
+    <w:p>
+      <w:pPr>
+        <w:rPr>
+          <w:sz w:val="24"/>
+          <w:szCs w:val="24"/>
+        </w:rPr>
+      </w:pPr>
+      <w:r>
+        <w:rPr>
+          <w:sz w:val="24"/>
+          <w:szCs w:val="24"/>
+        </w:rPr>
+        <w:t>3</w:t>
+      </w:r>
+      <w:r>
+        <w:rPr>
+          <w:sz w:val="24"/>
+          <w:szCs w:val="24"/>
+        </w:rPr>
+        <w:t xml:space="preserve"> - </w:t>
+      </w:r>
+      <w:r>
+        <w:rPr>
+          <w:sz w:val="24"/>
+          <w:szCs w:val="24"/>
+        </w:rPr>
+        <w:t xml:space="preserve">Escreva um programa que calcula o índice de massa corporal (IMC) de uma pessoa e exibe uma mensagem indicando se ela está abaixo, no peso ideal ou </w:t>
+      </w:r>
+      <w:r>
+        <w:rPr>
+          <w:sz w:val="24"/>
+          <w:szCs w:val="24"/>
+        </w:rPr>
+        <w:lastRenderedPageBreak/>
+        <w:t>acima do peso. Considere as seguintes faixas de IMC: abaixo de 18,5 (abaixo do peso), entre 18,5 e 24,9 (peso ideal) e acima de 24,9 (acima do peso). Exemplifique e demonstre a saída!</w:t>
+      </w:r>
+    </w:p>
+    <w:p>
+      <w:pPr>
         <w:rPr>
           <w:sz w:val="24"/>
           <w:szCs w:val="24"/>
@@ -853,12 +961,14 @@
       <w:r>
         <w:rPr>
           <w:noProof/>
+          <w:sz w:val="24"/>
+          <w:szCs w:val="24"/>
         </w:rPr>
         <w:drawing>
-          <wp:inline distT="0" distB="0" distL="0" distR="0" wp14:anchorId="293F4426" wp14:editId="5FB7DEB5">
-            <wp:extent cx="3800475" cy="1381230"/>
-            <wp:effectExtent l="0" t="0" r="0" b="9525"/>
-            <wp:docPr id="14" name="Imagem 14"/>
+          <wp:inline distT="0" distB="0" distL="0" distR="0" wp14:anchorId="04DCCB55" wp14:editId="762028BC">
+            <wp:extent cx="4844812" cy="3009900"/>
+            <wp:effectExtent l="0" t="0" r="0" b="0"/>
+            <wp:docPr id="20" name="Imagem 20"/>
             <wp:cNvGraphicFramePr>
               <a:graphicFrameLocks xmlns:a="http://schemas.openxmlformats.org/drawingml/2006/main" noChangeAspect="1"/>
             </wp:cNvGraphicFramePr>
@@ -866,23 +976,36 @@
               <a:graphicData uri="http://schemas.openxmlformats.org/drawingml/2006/picture">
                 <pic:pic xmlns:pic="http://schemas.openxmlformats.org/drawingml/2006/picture">
                   <pic:nvPicPr>
-                    <pic:cNvPr id="1" name=""/>
-                    <pic:cNvPicPr/>
+                    <pic:cNvPr id="0" name="Picture 2"/>
+                    <pic:cNvPicPr>
+                      <a:picLocks noChangeAspect="1" noChangeArrowheads="1"/>
+                    </pic:cNvPicPr>
                   </pic:nvPicPr>
                   <pic:blipFill>
-                    <a:blip r:embed="rId8"/>
+                    <a:blip r:embed="rId8" cstate="print">
+                      <a:extLst>
+                        <a:ext uri="{28A0092B-C50C-407E-A947-70E740481C1C}">
+                          <a14:useLocalDpi xmlns:a14="http://schemas.microsoft.com/office/drawing/2010/main" val="0"/>
+                        </a:ext>
+                      </a:extLst>
+                    </a:blip>
+                    <a:srcRect/>
                     <a:stretch>
                       <a:fillRect/>
                     </a:stretch>
                   </pic:blipFill>
-                  <pic:spPr>
+                  <pic:spPr bwMode="auto">
                     <a:xfrm>
                       <a:off x="0" y="0"/>
-                      <a:ext cx="3812368" cy="1385552"/>
+                      <a:ext cx="4849470" cy="3012794"/>
                     </a:xfrm>
                     <a:prstGeom prst="rect">
                       <a:avLst/>
                     </a:prstGeom>
+                    <a:noFill/>
+                    <a:ln>
+                      <a:noFill/>
+                    </a:ln>
                   </pic:spPr>
                 </pic:pic>
               </a:graphicData>
@@ -893,7 +1016,14 @@
     </w:p>
     <w:p>
       <w:pPr>
-        <w:jc w:val="both"/>
+        <w:rPr>
+          <w:sz w:val="24"/>
+          <w:szCs w:val="24"/>
+        </w:rPr>
+      </w:pPr>
+    </w:p>
+    <w:p>
+      <w:pPr>
         <w:rPr>
           <w:sz w:val="24"/>
           <w:szCs w:val="24"/>
@@ -904,10 +1034,10 @@
           <w:noProof/>
         </w:rPr>
         <w:drawing>
-          <wp:inline distT="0" distB="0" distL="0" distR="0" wp14:anchorId="0C632FF2" wp14:editId="355BA139">
-            <wp:extent cx="3810000" cy="1041400"/>
-            <wp:effectExtent l="0" t="0" r="0" b="6350"/>
-            <wp:docPr id="15" name="Imagem 15"/>
+          <wp:inline distT="0" distB="0" distL="0" distR="0" wp14:anchorId="0CE9FD78" wp14:editId="07AD8F88">
+            <wp:extent cx="4257675" cy="1219200"/>
+            <wp:effectExtent l="0" t="0" r="9525" b="0"/>
+            <wp:docPr id="19" name="Imagem 19"/>
             <wp:cNvGraphicFramePr>
               <a:graphicFrameLocks xmlns:a="http://schemas.openxmlformats.org/drawingml/2006/main" noChangeAspect="1"/>
             </wp:cNvGraphicFramePr>
@@ -927,6 +1057,442 @@
                   <pic:spPr>
                     <a:xfrm>
                       <a:off x="0" y="0"/>
+                      <a:ext cx="4257675" cy="1219200"/>
+                    </a:xfrm>
+                    <a:prstGeom prst="rect">
+                      <a:avLst/>
+                    </a:prstGeom>
+                  </pic:spPr>
+                </pic:pic>
+              </a:graphicData>
+            </a:graphic>
+          </wp:inline>
+        </w:drawing>
+      </w:r>
+    </w:p>
+    <w:p>
+      <w:pPr>
+        <w:rPr>
+          <w:sz w:val="24"/>
+          <w:szCs w:val="24"/>
+        </w:rPr>
+      </w:pPr>
+    </w:p>
+    <w:p>
+      <w:pPr>
+        <w:rPr>
+          <w:sz w:val="24"/>
+          <w:szCs w:val="24"/>
+        </w:rPr>
+      </w:pPr>
+    </w:p>
+    <w:p>
+      <w:pPr>
+        <w:rPr>
+          <w:sz w:val="24"/>
+          <w:szCs w:val="24"/>
+        </w:rPr>
+      </w:pPr>
+      <w:r>
+        <w:rPr>
+          <w:sz w:val="24"/>
+          <w:szCs w:val="24"/>
+        </w:rPr>
+        <w:t>4</w:t>
+      </w:r>
+      <w:r>
+        <w:rPr>
+          <w:sz w:val="24"/>
+          <w:szCs w:val="24"/>
+        </w:rPr>
+        <w:t xml:space="preserve"> - </w:t>
+      </w:r>
+      <w:r>
+        <w:rPr>
+          <w:sz w:val="24"/>
+          <w:szCs w:val="24"/>
+        </w:rPr>
+        <w:t>Faça um programa que receba a idade de uma pessoa e exiba uma mensagem indicando em qual faixa etária ela se encontra: criança (até 12 anos), adolescente (entre 13 e 18 anos), adulto (entre 19 e 60 anos) ou idoso (mais de 60 anos). Exemplifique e demonstre a saída!</w:t>
+      </w:r>
+    </w:p>
+    <w:p>
+      <w:pPr>
+        <w:rPr>
+          <w:sz w:val="24"/>
+          <w:szCs w:val="24"/>
+        </w:rPr>
+      </w:pPr>
+    </w:p>
+    <w:p>
+      <w:pPr>
+        <w:rPr>
+          <w:sz w:val="24"/>
+          <w:szCs w:val="24"/>
+        </w:rPr>
+      </w:pPr>
+    </w:p>
+    <w:p>
+      <w:pPr>
+        <w:rPr>
+          <w:sz w:val="24"/>
+          <w:szCs w:val="24"/>
+        </w:rPr>
+      </w:pPr>
+      <w:r>
+        <w:rPr>
+          <w:noProof/>
+          <w:sz w:val="24"/>
+          <w:szCs w:val="24"/>
+        </w:rPr>
+        <w:lastRenderedPageBreak/>
+        <w:drawing>
+          <wp:inline distT="0" distB="0" distL="0" distR="0" wp14:anchorId="62492671" wp14:editId="1852CFBF">
+            <wp:extent cx="4514850" cy="2824598"/>
+            <wp:effectExtent l="0" t="0" r="0" b="0"/>
+            <wp:docPr id="22" name="Imagem 22"/>
+            <wp:cNvGraphicFramePr>
+              <a:graphicFrameLocks xmlns:a="http://schemas.openxmlformats.org/drawingml/2006/main" noChangeAspect="1"/>
+            </wp:cNvGraphicFramePr>
+            <a:graphic xmlns:a="http://schemas.openxmlformats.org/drawingml/2006/main">
+              <a:graphicData uri="http://schemas.openxmlformats.org/drawingml/2006/picture">
+                <pic:pic xmlns:pic="http://schemas.openxmlformats.org/drawingml/2006/picture">
+                  <pic:nvPicPr>
+                    <pic:cNvPr id="0" name="Picture 3"/>
+                    <pic:cNvPicPr>
+                      <a:picLocks noChangeAspect="1" noChangeArrowheads="1"/>
+                    </pic:cNvPicPr>
+                  </pic:nvPicPr>
+                  <pic:blipFill>
+                    <a:blip r:embed="rId10" cstate="print">
+                      <a:extLst>
+                        <a:ext uri="{28A0092B-C50C-407E-A947-70E740481C1C}">
+                          <a14:useLocalDpi xmlns:a14="http://schemas.microsoft.com/office/drawing/2010/main" val="0"/>
+                        </a:ext>
+                      </a:extLst>
+                    </a:blip>
+                    <a:srcRect/>
+                    <a:stretch>
+                      <a:fillRect/>
+                    </a:stretch>
+                  </pic:blipFill>
+                  <pic:spPr bwMode="auto">
+                    <a:xfrm>
+                      <a:off x="0" y="0"/>
+                      <a:ext cx="4519657" cy="2827605"/>
+                    </a:xfrm>
+                    <a:prstGeom prst="rect">
+                      <a:avLst/>
+                    </a:prstGeom>
+                    <a:noFill/>
+                    <a:ln>
+                      <a:noFill/>
+                    </a:ln>
+                  </pic:spPr>
+                </pic:pic>
+              </a:graphicData>
+            </a:graphic>
+          </wp:inline>
+        </w:drawing>
+      </w:r>
+    </w:p>
+    <w:p>
+      <w:pPr>
+        <w:rPr>
+          <w:b/>
+          <w:sz w:val="24"/>
+          <w:szCs w:val="24"/>
+        </w:rPr>
+      </w:pPr>
+      <w:r>
+        <w:rPr>
+          <w:noProof/>
+        </w:rPr>
+        <w:drawing>
+          <wp:inline distT="0" distB="0" distL="0" distR="0" wp14:anchorId="493D7DE4" wp14:editId="57135DEE">
+            <wp:extent cx="4324350" cy="1219200"/>
+            <wp:effectExtent l="0" t="0" r="0" b="0"/>
+            <wp:docPr id="21" name="Imagem 21"/>
+            <wp:cNvGraphicFramePr>
+              <a:graphicFrameLocks xmlns:a="http://schemas.openxmlformats.org/drawingml/2006/main" noChangeAspect="1"/>
+            </wp:cNvGraphicFramePr>
+            <a:graphic xmlns:a="http://schemas.openxmlformats.org/drawingml/2006/main">
+              <a:graphicData uri="http://schemas.openxmlformats.org/drawingml/2006/picture">
+                <pic:pic xmlns:pic="http://schemas.openxmlformats.org/drawingml/2006/picture">
+                  <pic:nvPicPr>
+                    <pic:cNvPr id="1" name=""/>
+                    <pic:cNvPicPr/>
+                  </pic:nvPicPr>
+                  <pic:blipFill>
+                    <a:blip r:embed="rId11"/>
+                    <a:stretch>
+                      <a:fillRect/>
+                    </a:stretch>
+                  </pic:blipFill>
+                  <pic:spPr>
+                    <a:xfrm>
+                      <a:off x="0" y="0"/>
+                      <a:ext cx="4324350" cy="1219200"/>
+                    </a:xfrm>
+                    <a:prstGeom prst="rect">
+                      <a:avLst/>
+                    </a:prstGeom>
+                  </pic:spPr>
+                </pic:pic>
+              </a:graphicData>
+            </a:graphic>
+          </wp:inline>
+        </w:drawing>
+      </w:r>
+    </w:p>
+    <w:p>
+      <w:pPr>
+        <w:rPr>
+          <w:b/>
+          <w:sz w:val="24"/>
+          <w:szCs w:val="24"/>
+        </w:rPr>
+      </w:pPr>
+    </w:p>
+    <w:p>
+      <w:pPr>
+        <w:rPr>
+          <w:b/>
+          <w:sz w:val="24"/>
+          <w:szCs w:val="24"/>
+        </w:rPr>
+      </w:pPr>
+    </w:p>
+    <w:p>
+      <w:pPr>
+        <w:jc w:val="both"/>
+        <w:rPr>
+          <w:sz w:val="24"/>
+          <w:szCs w:val="24"/>
+        </w:rPr>
+      </w:pPr>
+      <w:r>
+        <w:rPr>
+          <w:sz w:val="24"/>
+          <w:szCs w:val="24"/>
+        </w:rPr>
+        <w:t xml:space="preserve">5 - </w:t>
+      </w:r>
+      <w:r>
+        <w:rPr>
+          <w:sz w:val="24"/>
+          <w:szCs w:val="24"/>
+        </w:rPr>
+        <w:t>Crie um programa que receba um nome de usuário e uma senha e verifique se eles correspondem aos dados de um usuário cadastrado. Considere que o usuário cadastrado possui nome de usuário "admin" e senha "1234". O programa deve exibir uma mensagem indicando se o login foi realizado com sucesso ou se houve falha de autenticação. Exemplifique e demonstre a saída!</w:t>
+      </w:r>
+    </w:p>
+    <w:p>
+      <w:pPr>
+        <w:jc w:val="both"/>
+        <w:rPr>
+          <w:sz w:val="24"/>
+          <w:szCs w:val="24"/>
+        </w:rPr>
+      </w:pPr>
+    </w:p>
+    <w:p>
+      <w:pPr>
+        <w:jc w:val="both"/>
+        <w:rPr>
+          <w:sz w:val="24"/>
+          <w:szCs w:val="24"/>
+        </w:rPr>
+      </w:pPr>
+      <w:r>
+        <w:rPr>
+          <w:noProof/>
+          <w:sz w:val="24"/>
+          <w:szCs w:val="24"/>
+        </w:rPr>
+        <w:lastRenderedPageBreak/>
+        <w:drawing>
+          <wp:inline distT="0" distB="0" distL="0" distR="0" wp14:anchorId="33164975" wp14:editId="3CC5E926">
+            <wp:extent cx="4798708" cy="3371850"/>
+            <wp:effectExtent l="0" t="0" r="1905" b="0"/>
+            <wp:docPr id="12" name="Imagem 12"/>
+            <wp:cNvGraphicFramePr>
+              <a:graphicFrameLocks xmlns:a="http://schemas.openxmlformats.org/drawingml/2006/main" noChangeAspect="1"/>
+            </wp:cNvGraphicFramePr>
+            <a:graphic xmlns:a="http://schemas.openxmlformats.org/drawingml/2006/main">
+              <a:graphicData uri="http://schemas.openxmlformats.org/drawingml/2006/picture">
+                <pic:pic xmlns:pic="http://schemas.openxmlformats.org/drawingml/2006/picture">
+                  <pic:nvPicPr>
+                    <pic:cNvPr id="0" name="Picture 4"/>
+                    <pic:cNvPicPr>
+                      <a:picLocks noChangeAspect="1" noChangeArrowheads="1"/>
+                    </pic:cNvPicPr>
+                  </pic:nvPicPr>
+                  <pic:blipFill>
+                    <a:blip r:embed="rId12" cstate="print">
+                      <a:extLst>
+                        <a:ext uri="{28A0092B-C50C-407E-A947-70E740481C1C}">
+                          <a14:useLocalDpi xmlns:a14="http://schemas.microsoft.com/office/drawing/2010/main" val="0"/>
+                        </a:ext>
+                      </a:extLst>
+                    </a:blip>
+                    <a:srcRect/>
+                    <a:stretch>
+                      <a:fillRect/>
+                    </a:stretch>
+                  </pic:blipFill>
+                  <pic:spPr bwMode="auto">
+                    <a:xfrm>
+                      <a:off x="0" y="0"/>
+                      <a:ext cx="4814042" cy="3382625"/>
+                    </a:xfrm>
+                    <a:prstGeom prst="rect">
+                      <a:avLst/>
+                    </a:prstGeom>
+                    <a:noFill/>
+                    <a:ln>
+                      <a:noFill/>
+                    </a:ln>
+                  </pic:spPr>
+                </pic:pic>
+              </a:graphicData>
+            </a:graphic>
+          </wp:inline>
+        </w:drawing>
+      </w:r>
+    </w:p>
+    <w:p>
+      <w:pPr>
+        <w:jc w:val="both"/>
+        <w:rPr>
+          <w:sz w:val="24"/>
+          <w:szCs w:val="24"/>
+        </w:rPr>
+      </w:pPr>
+      <w:r>
+        <w:rPr>
+          <w:noProof/>
+        </w:rPr>
+        <w:drawing>
+          <wp:inline distT="0" distB="0" distL="0" distR="0" wp14:anchorId="12CCAE7C" wp14:editId="5281B19E">
+            <wp:extent cx="3790950" cy="1386118"/>
+            <wp:effectExtent l="0" t="0" r="0" b="5080"/>
+            <wp:docPr id="13" name="Imagem 13"/>
+            <wp:cNvGraphicFramePr>
+              <a:graphicFrameLocks xmlns:a="http://schemas.openxmlformats.org/drawingml/2006/main" noChangeAspect="1"/>
+            </wp:cNvGraphicFramePr>
+            <a:graphic xmlns:a="http://schemas.openxmlformats.org/drawingml/2006/main">
+              <a:graphicData uri="http://schemas.openxmlformats.org/drawingml/2006/picture">
+                <pic:pic xmlns:pic="http://schemas.openxmlformats.org/drawingml/2006/picture">
+                  <pic:nvPicPr>
+                    <pic:cNvPr id="1" name=""/>
+                    <pic:cNvPicPr/>
+                  </pic:nvPicPr>
+                  <pic:blipFill>
+                    <a:blip r:embed="rId13"/>
+                    <a:stretch>
+                      <a:fillRect/>
+                    </a:stretch>
+                  </pic:blipFill>
+                  <pic:spPr>
+                    <a:xfrm>
+                      <a:off x="0" y="0"/>
+                      <a:ext cx="3801615" cy="1390018"/>
+                    </a:xfrm>
+                    <a:prstGeom prst="rect">
+                      <a:avLst/>
+                    </a:prstGeom>
+                  </pic:spPr>
+                </pic:pic>
+              </a:graphicData>
+            </a:graphic>
+          </wp:inline>
+        </w:drawing>
+      </w:r>
+    </w:p>
+    <w:p>
+      <w:pPr>
+        <w:jc w:val="both"/>
+        <w:rPr>
+          <w:sz w:val="24"/>
+          <w:szCs w:val="24"/>
+        </w:rPr>
+      </w:pPr>
+      <w:r>
+        <w:rPr>
+          <w:noProof/>
+        </w:rPr>
+        <w:drawing>
+          <wp:inline distT="0" distB="0" distL="0" distR="0" wp14:anchorId="293F4426" wp14:editId="5FB7DEB5">
+            <wp:extent cx="3800475" cy="1381230"/>
+            <wp:effectExtent l="0" t="0" r="0" b="9525"/>
+            <wp:docPr id="14" name="Imagem 14"/>
+            <wp:cNvGraphicFramePr>
+              <a:graphicFrameLocks xmlns:a="http://schemas.openxmlformats.org/drawingml/2006/main" noChangeAspect="1"/>
+            </wp:cNvGraphicFramePr>
+            <a:graphic xmlns:a="http://schemas.openxmlformats.org/drawingml/2006/main">
+              <a:graphicData uri="http://schemas.openxmlformats.org/drawingml/2006/picture">
+                <pic:pic xmlns:pic="http://schemas.openxmlformats.org/drawingml/2006/picture">
+                  <pic:nvPicPr>
+                    <pic:cNvPr id="1" name=""/>
+                    <pic:cNvPicPr/>
+                  </pic:nvPicPr>
+                  <pic:blipFill>
+                    <a:blip r:embed="rId14"/>
+                    <a:stretch>
+                      <a:fillRect/>
+                    </a:stretch>
+                  </pic:blipFill>
+                  <pic:spPr>
+                    <a:xfrm>
+                      <a:off x="0" y="0"/>
+                      <a:ext cx="3812368" cy="1385552"/>
+                    </a:xfrm>
+                    <a:prstGeom prst="rect">
+                      <a:avLst/>
+                    </a:prstGeom>
+                  </pic:spPr>
+                </pic:pic>
+              </a:graphicData>
+            </a:graphic>
+          </wp:inline>
+        </w:drawing>
+      </w:r>
+    </w:p>
+    <w:p>
+      <w:pPr>
+        <w:jc w:val="both"/>
+        <w:rPr>
+          <w:sz w:val="24"/>
+          <w:szCs w:val="24"/>
+        </w:rPr>
+      </w:pPr>
+      <w:r>
+        <w:rPr>
+          <w:noProof/>
+        </w:rPr>
+        <w:drawing>
+          <wp:inline distT="0" distB="0" distL="0" distR="0" wp14:anchorId="0C632FF2" wp14:editId="355BA139">
+            <wp:extent cx="3810000" cy="1041400"/>
+            <wp:effectExtent l="0" t="0" r="0" b="6350"/>
+            <wp:docPr id="15" name="Imagem 15"/>
+            <wp:cNvGraphicFramePr>
+              <a:graphicFrameLocks xmlns:a="http://schemas.openxmlformats.org/drawingml/2006/main" noChangeAspect="1"/>
+            </wp:cNvGraphicFramePr>
+            <a:graphic xmlns:a="http://schemas.openxmlformats.org/drawingml/2006/main">
+              <a:graphicData uri="http://schemas.openxmlformats.org/drawingml/2006/picture">
+                <pic:pic xmlns:pic="http://schemas.openxmlformats.org/drawingml/2006/picture">
+                  <pic:nvPicPr>
+                    <pic:cNvPr id="1" name=""/>
+                    <pic:cNvPicPr/>
+                  </pic:nvPicPr>
+                  <pic:blipFill>
+                    <a:blip r:embed="rId15"/>
+                    <a:stretch>
+                      <a:fillRect/>
+                    </a:stretch>
+                  </pic:blipFill>
+                  <pic:spPr>
+                    <a:xfrm>
+                      <a:off x="0" y="0"/>
                       <a:ext cx="3818895" cy="1043831"/>
                     </a:xfrm>
                     <a:prstGeom prst="rect">
@@ -968,7 +1534,7 @@
                     <pic:cNvPicPr/>
                   </pic:nvPicPr>
                   <pic:blipFill>
-                    <a:blip r:embed="rId10"/>
+                    <a:blip r:embed="rId16"/>
                     <a:stretch>
                       <a:fillRect/>
                     </a:stretch>
@@ -1020,6 +1586,7 @@
           <w:sz w:val="24"/>
           <w:szCs w:val="24"/>
         </w:rPr>
+        <w:lastRenderedPageBreak/>
         <w:t xml:space="preserve">6 - </w:t>
       </w:r>
       <w:r>
@@ -1044,7 +1611,6 @@
           <w:sz w:val="24"/>
           <w:szCs w:val="24"/>
         </w:rPr>
-        <w:lastRenderedPageBreak/>
         <w:drawing>
           <wp:inline distT="0" distB="0" distL="0" distR="0" wp14:anchorId="53D1D21C" wp14:editId="202AF66A">
             <wp:extent cx="5724525" cy="3238500"/>
@@ -1063,7 +1629,7 @@
                     </pic:cNvPicPr>
                   </pic:nvPicPr>
                   <pic:blipFill>
-                    <a:blip r:embed="rId11" cstate="print">
+                    <a:blip r:embed="rId17" cstate="print">
                       <a:extLst>
                         <a:ext uri="{28A0092B-C50C-407E-A947-70E740481C1C}">
                           <a14:useLocalDpi xmlns:a14="http://schemas.microsoft.com/office/drawing/2010/main" val="0"/>
@@ -1123,7 +1689,7 @@
                     <pic:cNvPicPr/>
                   </pic:nvPicPr>
                   <pic:blipFill>
-                    <a:blip r:embed="rId12"/>
+                    <a:blip r:embed="rId18"/>
                     <a:stretch>
                       <a:fillRect/>
                     </a:stretch>
@@ -1172,7 +1738,7 @@
                     <pic:cNvPicPr/>
                   </pic:nvPicPr>
                   <pic:blipFill>
-                    <a:blip r:embed="rId13"/>
+                    <a:blip r:embed="rId19"/>
                     <a:stretch>
                       <a:fillRect/>
                     </a:stretch>
@@ -1226,7 +1792,23 @@
           <w:sz w:val="24"/>
           <w:szCs w:val="24"/>
         </w:rPr>
-        <w:t>7 - Crie um programa que digite nome, idade, curso e ano na tela um embaixo do outro, no seu HTML coloque um fundo e um título e o JavaScript deve ser externo.</w:t>
+        <w:t xml:space="preserve">7 - Crie um programa que digite nome, idade, curso e ano na tela um embaixo do outro, no seu HTML coloque um fundo e um título e o </w:t>
+      </w:r>
+      <w:proofErr w:type="spellStart"/>
+      <w:r>
+        <w:rPr>
+          <w:sz w:val="24"/>
+          <w:szCs w:val="24"/>
+        </w:rPr>
+        <w:t>JavaScript</w:t>
+      </w:r>
+      <w:proofErr w:type="spellEnd"/>
+      <w:r>
+        <w:rPr>
+          <w:sz w:val="24"/>
+          <w:szCs w:val="24"/>
+        </w:rPr>
+        <w:t xml:space="preserve"> deve ser externo.</w:t>
       </w:r>
     </w:p>
     <w:p>
@@ -1259,7 +1841,7 @@
                     <pic:cNvPicPr preferRelativeResize="0"/>
                   </pic:nvPicPr>
                   <pic:blipFill>
-                    <a:blip r:embed="rId14"/>
+                    <a:blip r:embed="rId20"/>
                     <a:srcRect/>
                     <a:stretch>
                       <a:fillRect/>
@@ -1301,7 +1883,7 @@
                     <pic:cNvPicPr preferRelativeResize="0"/>
                   </pic:nvPicPr>
                   <pic:blipFill>
-                    <a:blip r:embed="rId15"/>
+                    <a:blip r:embed="rId21"/>
                     <a:srcRect/>
                     <a:stretch>
                       <a:fillRect/>
@@ -1357,7 +1939,39 @@
           <w:sz w:val="24"/>
           <w:szCs w:val="24"/>
         </w:rPr>
-        <w:t>8 - Crie um programa em JavaScript que troque a palavra lugar por mundo da grase O LUGAR VIRA TECNOLOGIA e apresente na tela.</w:t>
+        <w:t xml:space="preserve">8 - Crie um programa em </w:t>
+      </w:r>
+      <w:proofErr w:type="spellStart"/>
+      <w:r>
+        <w:rPr>
+          <w:sz w:val="24"/>
+          <w:szCs w:val="24"/>
+        </w:rPr>
+        <w:t>JavaScript</w:t>
+      </w:r>
+      <w:proofErr w:type="spellEnd"/>
+      <w:r>
+        <w:rPr>
+          <w:sz w:val="24"/>
+          <w:szCs w:val="24"/>
+        </w:rPr>
+        <w:t xml:space="preserve"> que troque a palavra lugar por mundo da </w:t>
+      </w:r>
+      <w:proofErr w:type="spellStart"/>
+      <w:r>
+        <w:rPr>
+          <w:sz w:val="24"/>
+          <w:szCs w:val="24"/>
+        </w:rPr>
+        <w:t>grase</w:t>
+      </w:r>
+      <w:proofErr w:type="spellEnd"/>
+      <w:r>
+        <w:rPr>
+          <w:sz w:val="24"/>
+          <w:szCs w:val="24"/>
+        </w:rPr>
+        <w:t xml:space="preserve"> O LUGAR VIRA TECNOLOGIA e apresente na tela.</w:t>
       </w:r>
     </w:p>
     <w:p>
@@ -1388,7 +2002,7 @@
                     <pic:cNvPicPr preferRelativeResize="0"/>
                   </pic:nvPicPr>
                   <pic:blipFill>
-                    <a:blip r:embed="rId16"/>
+                    <a:blip r:embed="rId22"/>
                     <a:srcRect/>
                     <a:stretch>
                       <a:fillRect/>
@@ -1439,7 +2053,7 @@
                     <pic:cNvPicPr preferRelativeResize="0"/>
                   </pic:nvPicPr>
                   <pic:blipFill>
-                    <a:blip r:embed="rId17"/>
+                    <a:blip r:embed="rId23"/>
                     <a:srcRect/>
                     <a:stretch>
                       <a:fillRect/>
@@ -1484,7 +2098,55 @@
           <w:szCs w:val="24"/>
         </w:rPr>
         <w:lastRenderedPageBreak/>
-        <w:t>9 - Crie um programa que declare a variável como String depois converta para float e em seguida apresente apenas dois numeros depois da virgula</w:t>
+        <w:t xml:space="preserve">9 - Crie um programa que declare a variável como </w:t>
+      </w:r>
+      <w:proofErr w:type="spellStart"/>
+      <w:r>
+        <w:rPr>
+          <w:sz w:val="24"/>
+          <w:szCs w:val="24"/>
+        </w:rPr>
+        <w:t>String</w:t>
+      </w:r>
+      <w:proofErr w:type="spellEnd"/>
+      <w:r>
+        <w:rPr>
+          <w:sz w:val="24"/>
+          <w:szCs w:val="24"/>
+        </w:rPr>
+        <w:t xml:space="preserve"> depois converta para </w:t>
+      </w:r>
+      <w:proofErr w:type="spellStart"/>
+      <w:r>
+        <w:rPr>
+          <w:sz w:val="24"/>
+          <w:szCs w:val="24"/>
+        </w:rPr>
+        <w:t>float</w:t>
+      </w:r>
+      <w:proofErr w:type="spellEnd"/>
+      <w:r>
+        <w:rPr>
+          <w:sz w:val="24"/>
+          <w:szCs w:val="24"/>
+        </w:rPr>
+        <w:t xml:space="preserve"> e em seguida apresente apenas dois </w:t>
+      </w:r>
+      <w:proofErr w:type="spellStart"/>
+      <w:r>
+        <w:rPr>
+          <w:sz w:val="24"/>
+          <w:szCs w:val="24"/>
+        </w:rPr>
+        <w:t>numeros</w:t>
+      </w:r>
+      <w:proofErr w:type="spellEnd"/>
+      <w:r>
+        <w:rPr>
+          <w:sz w:val="24"/>
+          <w:szCs w:val="24"/>
+        </w:rPr>
+        <w:t xml:space="preserve"> depois da virgula</w:t>
       </w:r>
       <w:r>
         <w:rPr>
@@ -1517,7 +2179,7 @@
                     </pic:cNvPicPr>
                   </pic:nvPicPr>
                   <pic:blipFill>
-                    <a:blip r:embed="rId18">
+                    <a:blip r:embed="rId24">
                       <a:extLst>
                         <a:ext uri="{28A0092B-C50C-407E-A947-70E740481C1C}">
                           <a14:useLocalDpi xmlns:a14="http://schemas.microsoft.com/office/drawing/2010/main" val="0"/>
@@ -1577,7 +2239,7 @@
                     <pic:cNvPicPr/>
                   </pic:nvPicPr>
                   <pic:blipFill>
-                    <a:blip r:embed="rId19"/>
+                    <a:blip r:embed="rId25"/>
                     <a:stretch>
                       <a:fillRect/>
                     </a:stretch>

</xml_diff>